<commit_message>
Added headers and footers
</commit_message>
<xml_diff>
--- a/Reports/EE463_Hardware_Project_Final_Report.docx
+++ b/Reports/EE463_Hardware_Project_Final_Report.docx
@@ -2496,6 +2496,8 @@
         </w:rPr>
         <w:t xml:space="preserve">, this will create extensive load to DC-DC converter side, also one phase thyristor bridge requires 4 thyristors while three phase requires just 2 more (6 total). </w:t>
       </w:r>
+      <w:bookmarkStart w:id="6" w:name="_GoBack"/>
+      <w:bookmarkEnd w:id="6"/>
     </w:p>
     <w:p>
       <w:pPr>
@@ -2571,17 +2573,15 @@
           <w:lang w:val="en-US"/>
         </w:rPr>
       </w:pPr>
-      <w:bookmarkStart w:id="6" w:name="_Toc504585072"/>
-      <w:bookmarkStart w:id="7" w:name="_GoBack"/>
+      <w:bookmarkStart w:id="7" w:name="_Toc504585072"/>
+      <w:r>
+        <w:rPr>
+          <w:sz w:val="28"/>
+          <w:lang w:val="en-US"/>
+        </w:rPr>
+        <w:t>Solution Approach</w:t>
+      </w:r>
       <w:bookmarkEnd w:id="7"/>
-      <w:r>
-        <w:rPr>
-          <w:sz w:val="28"/>
-          <w:lang w:val="en-US"/>
-        </w:rPr>
-        <w:t>Solution Approach</w:t>
-      </w:r>
-      <w:bookmarkEnd w:id="6"/>
     </w:p>
     <w:p>
       <w:pPr>
@@ -3255,7 +3255,7 @@
           <w:rPr>
             <w:noProof/>
           </w:rPr>
-          <w:t>4</w:t>
+          <w:t>3</w:t>
         </w:r>
         <w:r>
           <w:fldChar w:fldCharType="end"/>
@@ -3335,11 +3335,19 @@
       </w:rPr>
       <w:ptab w:relativeTo="margin" w:alignment="right" w:leader="none"/>
     </w:r>
+    <w:proofErr w:type="spellStart"/>
     <w:r>
       <w:rPr>
         <w:lang w:val="en-US"/>
       </w:rPr>
-      <w:t xml:space="preserve">Ümit Mert Çağlar </w:t>
+      <w:t>EMAchines</w:t>
+    </w:r>
+    <w:proofErr w:type="spellEnd"/>
+    <w:r>
+      <w:rPr>
+        <w:lang w:val="en-US"/>
+      </w:rPr>
+      <w:t xml:space="preserve"> </w:t>
     </w:r>
   </w:p>
   <w:p>
@@ -3371,7 +3379,6 @@
         <w:lang w:val="en-US"/>
       </w:rPr>
       <w:tab/>
-      <w:t>2043685</w:t>
     </w:r>
   </w:p>
 </w:hdr>
@@ -4548,6 +4555,7 @@
   </w:compat>
   <w:rsids>
     <w:rsidRoot w:val="00320CB8"/>
+    <w:rsid w:val="00125659"/>
     <w:rsid w:val="001A03D6"/>
     <w:rsid w:val="00320CB8"/>
     <w:rsid w:val="004F5FAB"/>
@@ -5360,7 +5368,7 @@
 </file>
 
 <file path=customXml/itemProps2.xml><?xml version="1.0" encoding="utf-8"?>
-<ds:datastoreItem xmlns:ds="http://schemas.openxmlformats.org/officeDocument/2006/customXml" ds:itemID="{551478D6-DE47-40A1-AED3-C412460A3B89}">
+<ds:datastoreItem xmlns:ds="http://schemas.openxmlformats.org/officeDocument/2006/customXml" ds:itemID="{381678EF-DD27-43BE-9060-E1A9CF29883C}">
   <ds:schemaRefs>
     <ds:schemaRef ds:uri="http://schemas.openxmlformats.org/officeDocument/2006/bibliography"/>
   </ds:schemaRefs>

</xml_diff>

<commit_message>
report related simulation result buck converter
</commit_message>
<xml_diff>
--- a/Reports/EE463_Hardware_Project_Final_Report.docx
+++ b/Reports/EE463_Hardware_Project_Final_Report.docx
@@ -394,6 +394,7 @@
                                     <w:dataBinding w:prefixMappings="xmlns:ns0='http://schemas.openxmlformats.org/officeDocument/2006/extended-properties' " w:xpath="/ns0:Properties[1]/ns0:Company[1]" w:storeItemID="{6668398D-A668-4E3E-A5EB-62B293D839F1}"/>
                                     <w:text/>
                                   </w:sdtPr>
+                                  <w:sdtEndPr/>
                                   <w:sdtContent>
                                     <w:r>
                                       <w:rPr>
@@ -529,6 +530,7 @@
                               <w:dataBinding w:prefixMappings="xmlns:ns0='http://schemas.openxmlformats.org/officeDocument/2006/extended-properties' " w:xpath="/ns0:Properties[1]/ns0:Company[1]" w:storeItemID="{6668398D-A668-4E3E-A5EB-62B293D839F1}"/>
                               <w:text/>
                             </w:sdtPr>
+                            <w:sdtEndPr/>
                             <w:sdtContent>
                               <w:r>
                                 <w:rPr>
@@ -2600,16 +2602,7 @@
           <w:szCs w:val="24"/>
           <w:lang w:val="en-US"/>
         </w:rPr>
-        <w:t xml:space="preserve">Main reason is that </w:t>
-      </w:r>
-      <w:r>
-        <w:rPr>
-          <w:noProof/>
-          <w:sz w:val="24"/>
-          <w:szCs w:val="24"/>
-          <w:lang w:val="en-US"/>
-        </w:rPr>
-        <w:t>implementation of the trigger circuits of the three phase rectifiers are rather harder than trigger circuit of the buck converters which needs simple duty cycle. Second reason is that we planned to design a speed control system under various loads and duty cycle is more convenient to manipulate in a feedback controller system.</w:t>
+        <w:t>Main reason is that implementation of the trigger circuits of the three phase rectifiers are rather harder than trigger circuit of the buck converters which needs simple duty cycle. Second reason is that we planned to design a speed control system under various loads and duty cycle is more convenient to manipulate in a feedback controller system.</w:t>
       </w:r>
     </w:p>
     <w:p>
@@ -2849,6 +2842,7 @@
           <w:lang w:val="en-US"/>
         </w:rPr>
       </w:pPr>
+      <w:bookmarkStart w:id="9" w:name="_GoBack"/>
       <w:r>
         <w:rPr>
           <w:noProof/>
@@ -2858,9 +2852,9 @@
         </w:rPr>
         <w:lastRenderedPageBreak/>
         <w:drawing>
-          <wp:inline distT="0" distB="0" distL="0" distR="0" wp14:anchorId="4E990CB1" wp14:editId="6088B04D">
-            <wp:extent cx="5724525" cy="2581275"/>
-            <wp:effectExtent l="0" t="0" r="9525" b="9525"/>
+          <wp:inline distT="0" distB="0" distL="0" distR="0" wp14:anchorId="4E990CB1" wp14:editId="613693AC">
+            <wp:extent cx="5467350" cy="2581275"/>
+            <wp:effectExtent l="0" t="0" r="0" b="9525"/>
             <wp:docPr id="3" name="Resim 3"/>
             <wp:cNvGraphicFramePr>
               <a:graphicFrameLocks xmlns:a="http://schemas.openxmlformats.org/drawingml/2006/main" noChangeAspect="1"/>
@@ -2890,7 +2884,7 @@
                   <pic:spPr bwMode="auto">
                     <a:xfrm>
                       <a:off x="0" y="0"/>
-                      <a:ext cx="5724525" cy="2581275"/>
+                      <a:ext cx="5467350" cy="2581275"/>
                     </a:xfrm>
                     <a:prstGeom prst="rect">
                       <a:avLst/>
@@ -2906,6 +2900,7 @@
           </wp:inline>
         </w:drawing>
       </w:r>
+      <w:bookmarkEnd w:id="9"/>
     </w:p>
     <w:p>
       <w:pPr>
@@ -2969,17 +2964,495 @@
           <w:lang w:val="en-US"/>
         </w:rPr>
       </w:pPr>
-      <w:bookmarkStart w:id="9" w:name="_Toc504585075"/>
+      <w:bookmarkStart w:id="10" w:name="_Toc504585075"/>
       <w:r>
         <w:rPr>
           <w:sz w:val="28"/>
           <w:lang w:val="en-US"/>
         </w:rPr>
-        <w:t>DC-DC Buck Converter</w:t>
-      </w:r>
-      <w:bookmarkStart w:id="10" w:name="_GoBack"/>
-      <w:bookmarkEnd w:id="9"/>
+        <w:t>DC-DC Buck Convert</w:t>
+      </w:r>
       <w:bookmarkEnd w:id="10"/>
+      <w:r>
+        <w:rPr>
+          <w:sz w:val="28"/>
+          <w:lang w:val="en-US"/>
+        </w:rPr>
+        <w:t>er</w:t>
+      </w:r>
+    </w:p>
+    <w:p>
+      <w:pPr>
+        <w:ind w:left="360"/>
+        <w:rPr>
+          <w:noProof/>
+          <w:sz w:val="24"/>
+          <w:szCs w:val="28"/>
+          <w:lang w:val="en-US"/>
+        </w:rPr>
+      </w:pPr>
+      <w:r>
+        <w:rPr>
+          <w:noProof/>
+          <w:sz w:val="24"/>
+          <w:szCs w:val="28"/>
+          <w:lang w:val="en-US"/>
+        </w:rPr>
+        <w:t>Buck converter is represented in figure 3.</w:t>
+      </w:r>
+    </w:p>
+    <w:p>
+      <w:pPr>
+        <w:ind w:left="360"/>
+        <w:rPr>
+          <w:noProof/>
+          <w:sz w:val="24"/>
+          <w:szCs w:val="28"/>
+          <w:lang w:val="en-US"/>
+        </w:rPr>
+      </w:pPr>
+      <w:r>
+        <w:rPr>
+          <w:noProof/>
+          <w:lang w:val="en-US"/>
+        </w:rPr>
+        <w:drawing>
+          <wp:inline distT="0" distB="0" distL="0" distR="0" wp14:anchorId="47C5C241" wp14:editId="0934B27A">
+            <wp:extent cx="5753100" cy="2971800"/>
+            <wp:effectExtent l="0" t="0" r="0" b="0"/>
+            <wp:docPr id="9" name="Resim 9"/>
+            <wp:cNvGraphicFramePr>
+              <a:graphicFrameLocks xmlns:a="http://schemas.openxmlformats.org/drawingml/2006/main" noChangeAspect="1"/>
+            </wp:cNvGraphicFramePr>
+            <a:graphic xmlns:a="http://schemas.openxmlformats.org/drawingml/2006/main">
+              <a:graphicData uri="http://schemas.openxmlformats.org/drawingml/2006/picture">
+                <pic:pic xmlns:pic="http://schemas.openxmlformats.org/drawingml/2006/picture">
+                  <pic:nvPicPr>
+                    <pic:cNvPr id="0" name="Resim 4"/>
+                    <pic:cNvPicPr>
+                      <a:picLocks noChangeAspect="1" noChangeArrowheads="1"/>
+                    </pic:cNvPicPr>
+                  </pic:nvPicPr>
+                  <pic:blipFill>
+                    <a:blip r:embed="rId13">
+                      <a:extLst>
+                        <a:ext uri="{28A0092B-C50C-407E-A947-70E740481C1C}">
+                          <a14:useLocalDpi xmlns:a14="http://schemas.microsoft.com/office/drawing/2010/main" val="0"/>
+                        </a:ext>
+                      </a:extLst>
+                    </a:blip>
+                    <a:srcRect/>
+                    <a:stretch>
+                      <a:fillRect/>
+                    </a:stretch>
+                  </pic:blipFill>
+                  <pic:spPr bwMode="auto">
+                    <a:xfrm>
+                      <a:off x="0" y="0"/>
+                      <a:ext cx="5753100" cy="2971800"/>
+                    </a:xfrm>
+                    <a:prstGeom prst="rect">
+                      <a:avLst/>
+                    </a:prstGeom>
+                    <a:noFill/>
+                    <a:ln>
+                      <a:noFill/>
+                    </a:ln>
+                  </pic:spPr>
+                </pic:pic>
+              </a:graphicData>
+            </a:graphic>
+          </wp:inline>
+        </w:drawing>
+      </w:r>
+    </w:p>
+    <w:p>
+      <w:pPr>
+        <w:ind w:left="360"/>
+        <w:rPr>
+          <w:noProof/>
+          <w:sz w:val="24"/>
+          <w:szCs w:val="28"/>
+          <w:lang w:val="en-US"/>
+        </w:rPr>
+      </w:pPr>
+      <w:r>
+        <w:rPr>
+          <w:b/>
+          <w:noProof/>
+          <w:sz w:val="24"/>
+          <w:szCs w:val="28"/>
+          <w:lang w:val="en-US"/>
+        </w:rPr>
+        <w:tab/>
+      </w:r>
+      <w:r>
+        <w:rPr>
+          <w:b/>
+          <w:noProof/>
+          <w:sz w:val="24"/>
+          <w:szCs w:val="28"/>
+          <w:lang w:val="en-US"/>
+        </w:rPr>
+        <w:tab/>
+      </w:r>
+      <w:r>
+        <w:rPr>
+          <w:b/>
+          <w:noProof/>
+          <w:sz w:val="24"/>
+          <w:szCs w:val="28"/>
+          <w:lang w:val="en-US"/>
+        </w:rPr>
+        <w:tab/>
+      </w:r>
+      <w:r>
+        <w:rPr>
+          <w:b/>
+          <w:noProof/>
+          <w:sz w:val="24"/>
+          <w:szCs w:val="28"/>
+          <w:lang w:val="en-US"/>
+        </w:rPr>
+        <w:tab/>
+      </w:r>
+      <w:r>
+        <w:rPr>
+          <w:b/>
+          <w:noProof/>
+          <w:sz w:val="24"/>
+          <w:szCs w:val="28"/>
+          <w:lang w:val="en-US"/>
+        </w:rPr>
+        <w:tab/>
+        <w:t>Figure 3:</w:t>
+      </w:r>
+      <w:r>
+        <w:rPr>
+          <w:noProof/>
+          <w:sz w:val="24"/>
+          <w:szCs w:val="28"/>
+          <w:lang w:val="en-US"/>
+        </w:rPr>
+        <w:t xml:space="preserve"> Buck converter.</w:t>
+      </w:r>
+    </w:p>
+    <w:p>
+      <w:pPr>
+        <w:ind w:left="360"/>
+        <w:rPr>
+          <w:noProof/>
+          <w:sz w:val="24"/>
+          <w:szCs w:val="28"/>
+          <w:lang w:val="en-US"/>
+        </w:rPr>
+      </w:pPr>
+      <w:r>
+        <w:rPr>
+          <w:noProof/>
+          <w:sz w:val="24"/>
+          <w:szCs w:val="28"/>
+          <w:lang w:val="en-US"/>
+        </w:rPr>
+        <w:t>Corresponding output voltages with %90 and %10 duty cycles are in figure 4 and 5 respectively.</w:t>
+      </w:r>
+    </w:p>
+    <w:p>
+      <w:pPr>
+        <w:ind w:left="360"/>
+        <w:jc w:val="both"/>
+        <w:rPr>
+          <w:noProof/>
+          <w:sz w:val="24"/>
+          <w:szCs w:val="28"/>
+          <w:lang w:val="en-US"/>
+        </w:rPr>
+      </w:pPr>
+      <w:r>
+        <w:rPr>
+          <w:noProof/>
+          <w:lang w:val="en-US"/>
+        </w:rPr>
+        <w:lastRenderedPageBreak/>
+        <w:drawing>
+          <wp:inline distT="0" distB="0" distL="0" distR="0" wp14:anchorId="08BA0219" wp14:editId="42960A06">
+            <wp:extent cx="5524500" cy="2276475"/>
+            <wp:effectExtent l="0" t="0" r="0" b="9525"/>
+            <wp:docPr id="8" name="Resim 8"/>
+            <wp:cNvGraphicFramePr>
+              <a:graphicFrameLocks xmlns:a="http://schemas.openxmlformats.org/drawingml/2006/main" noChangeAspect="1"/>
+            </wp:cNvGraphicFramePr>
+            <a:graphic xmlns:a="http://schemas.openxmlformats.org/drawingml/2006/main">
+              <a:graphicData uri="http://schemas.openxmlformats.org/drawingml/2006/picture">
+                <pic:pic xmlns:pic="http://schemas.openxmlformats.org/drawingml/2006/picture">
+                  <pic:nvPicPr>
+                    <pic:cNvPr id="0" name="Resim 5"/>
+                    <pic:cNvPicPr>
+                      <a:picLocks noChangeAspect="1" noChangeArrowheads="1"/>
+                    </pic:cNvPicPr>
+                  </pic:nvPicPr>
+                  <pic:blipFill>
+                    <a:blip r:embed="rId14">
+                      <a:extLst>
+                        <a:ext uri="{28A0092B-C50C-407E-A947-70E740481C1C}">
+                          <a14:useLocalDpi xmlns:a14="http://schemas.microsoft.com/office/drawing/2010/main" val="0"/>
+                        </a:ext>
+                      </a:extLst>
+                    </a:blip>
+                    <a:srcRect/>
+                    <a:stretch>
+                      <a:fillRect/>
+                    </a:stretch>
+                  </pic:blipFill>
+                  <pic:spPr bwMode="auto">
+                    <a:xfrm>
+                      <a:off x="0" y="0"/>
+                      <a:ext cx="5524500" cy="2276475"/>
+                    </a:xfrm>
+                    <a:prstGeom prst="rect">
+                      <a:avLst/>
+                    </a:prstGeom>
+                    <a:noFill/>
+                    <a:ln>
+                      <a:noFill/>
+                    </a:ln>
+                  </pic:spPr>
+                </pic:pic>
+              </a:graphicData>
+            </a:graphic>
+          </wp:inline>
+        </w:drawing>
+      </w:r>
+    </w:p>
+    <w:p>
+      <w:pPr>
+        <w:ind w:left="360"/>
+        <w:jc w:val="both"/>
+        <w:rPr>
+          <w:noProof/>
+          <w:sz w:val="24"/>
+          <w:szCs w:val="28"/>
+          <w:lang w:val="en-US"/>
+        </w:rPr>
+      </w:pPr>
+      <w:r>
+        <w:rPr>
+          <w:b/>
+          <w:noProof/>
+          <w:sz w:val="24"/>
+          <w:szCs w:val="28"/>
+          <w:lang w:val="en-US"/>
+        </w:rPr>
+        <w:tab/>
+      </w:r>
+      <w:r>
+        <w:rPr>
+          <w:b/>
+          <w:noProof/>
+          <w:sz w:val="24"/>
+          <w:szCs w:val="28"/>
+          <w:lang w:val="en-US"/>
+        </w:rPr>
+        <w:tab/>
+      </w:r>
+      <w:r>
+        <w:rPr>
+          <w:b/>
+          <w:noProof/>
+          <w:sz w:val="24"/>
+          <w:szCs w:val="28"/>
+          <w:lang w:val="en-US"/>
+        </w:rPr>
+        <w:tab/>
+      </w:r>
+      <w:r>
+        <w:rPr>
+          <w:b/>
+          <w:noProof/>
+          <w:sz w:val="24"/>
+          <w:szCs w:val="28"/>
+          <w:lang w:val="en-US"/>
+        </w:rPr>
+        <w:tab/>
+      </w:r>
+      <w:r>
+        <w:rPr>
+          <w:b/>
+          <w:noProof/>
+          <w:sz w:val="24"/>
+          <w:szCs w:val="28"/>
+          <w:lang w:val="en-US"/>
+        </w:rPr>
+        <w:tab/>
+        <w:t>Figure 4:</w:t>
+      </w:r>
+      <w:r>
+        <w:rPr>
+          <w:noProof/>
+          <w:sz w:val="24"/>
+          <w:szCs w:val="28"/>
+          <w:lang w:val="en-US"/>
+        </w:rPr>
+        <w:t xml:space="preserve"> %90 duty cycle.</w:t>
+      </w:r>
+    </w:p>
+    <w:p>
+      <w:pPr>
+        <w:ind w:left="360"/>
+        <w:jc w:val="both"/>
+        <w:rPr>
+          <w:noProof/>
+          <w:sz w:val="24"/>
+          <w:szCs w:val="28"/>
+          <w:lang w:val="en-US"/>
+        </w:rPr>
+      </w:pPr>
+      <w:r>
+        <w:rPr>
+          <w:noProof/>
+          <w:lang w:val="en-US"/>
+        </w:rPr>
+        <w:drawing>
+          <wp:inline distT="0" distB="0" distL="0" distR="0" wp14:anchorId="62EF1B53" wp14:editId="2B02B966">
+            <wp:extent cx="5524500" cy="2314575"/>
+            <wp:effectExtent l="0" t="0" r="0" b="9525"/>
+            <wp:docPr id="7" name="Resim 7"/>
+            <wp:cNvGraphicFramePr>
+              <a:graphicFrameLocks xmlns:a="http://schemas.openxmlformats.org/drawingml/2006/main" noChangeAspect="1"/>
+            </wp:cNvGraphicFramePr>
+            <a:graphic xmlns:a="http://schemas.openxmlformats.org/drawingml/2006/main">
+              <a:graphicData uri="http://schemas.openxmlformats.org/drawingml/2006/picture">
+                <pic:pic xmlns:pic="http://schemas.openxmlformats.org/drawingml/2006/picture">
+                  <pic:nvPicPr>
+                    <pic:cNvPr id="0" name="Resim 6"/>
+                    <pic:cNvPicPr>
+                      <a:picLocks noChangeAspect="1" noChangeArrowheads="1"/>
+                    </pic:cNvPicPr>
+                  </pic:nvPicPr>
+                  <pic:blipFill>
+                    <a:blip r:embed="rId15">
+                      <a:extLst>
+                        <a:ext uri="{28A0092B-C50C-407E-A947-70E740481C1C}">
+                          <a14:useLocalDpi xmlns:a14="http://schemas.microsoft.com/office/drawing/2010/main" val="0"/>
+                        </a:ext>
+                      </a:extLst>
+                    </a:blip>
+                    <a:srcRect/>
+                    <a:stretch>
+                      <a:fillRect/>
+                    </a:stretch>
+                  </pic:blipFill>
+                  <pic:spPr bwMode="auto">
+                    <a:xfrm>
+                      <a:off x="0" y="0"/>
+                      <a:ext cx="5524500" cy="2314575"/>
+                    </a:xfrm>
+                    <a:prstGeom prst="rect">
+                      <a:avLst/>
+                    </a:prstGeom>
+                    <a:noFill/>
+                    <a:ln>
+                      <a:noFill/>
+                    </a:ln>
+                  </pic:spPr>
+                </pic:pic>
+              </a:graphicData>
+            </a:graphic>
+          </wp:inline>
+        </w:drawing>
+      </w:r>
+    </w:p>
+    <w:p>
+      <w:pPr>
+        <w:ind w:left="360"/>
+        <w:rPr>
+          <w:noProof/>
+          <w:sz w:val="24"/>
+          <w:szCs w:val="28"/>
+          <w:lang w:val="en-US"/>
+        </w:rPr>
+      </w:pPr>
+      <w:r>
+        <w:rPr>
+          <w:b/>
+          <w:noProof/>
+          <w:sz w:val="24"/>
+          <w:szCs w:val="28"/>
+          <w:lang w:val="en-US"/>
+        </w:rPr>
+        <w:tab/>
+      </w:r>
+      <w:r>
+        <w:rPr>
+          <w:b/>
+          <w:noProof/>
+          <w:sz w:val="24"/>
+          <w:szCs w:val="28"/>
+          <w:lang w:val="en-US"/>
+        </w:rPr>
+        <w:tab/>
+      </w:r>
+      <w:r>
+        <w:rPr>
+          <w:b/>
+          <w:noProof/>
+          <w:sz w:val="24"/>
+          <w:szCs w:val="28"/>
+          <w:lang w:val="en-US"/>
+        </w:rPr>
+        <w:tab/>
+      </w:r>
+      <w:r>
+        <w:rPr>
+          <w:b/>
+          <w:noProof/>
+          <w:sz w:val="24"/>
+          <w:szCs w:val="28"/>
+          <w:lang w:val="en-US"/>
+        </w:rPr>
+        <w:tab/>
+      </w:r>
+      <w:r>
+        <w:rPr>
+          <w:b/>
+          <w:noProof/>
+          <w:sz w:val="24"/>
+          <w:szCs w:val="28"/>
+          <w:lang w:val="en-US"/>
+        </w:rPr>
+        <w:tab/>
+      </w:r>
+      <w:r>
+        <w:rPr>
+          <w:b/>
+          <w:noProof/>
+          <w:sz w:val="24"/>
+          <w:szCs w:val="28"/>
+          <w:lang w:val="en-US"/>
+        </w:rPr>
+        <w:tab/>
+        <w:t>Figure 5:</w:t>
+      </w:r>
+      <w:r>
+        <w:rPr>
+          <w:noProof/>
+          <w:sz w:val="24"/>
+          <w:szCs w:val="28"/>
+          <w:lang w:val="en-US"/>
+        </w:rPr>
+        <w:t xml:space="preserve"> %10 duty cycle.</w:t>
+      </w:r>
+    </w:p>
+    <w:p>
+      <w:pPr>
+        <w:pStyle w:val="ListeParagraf"/>
+        <w:ind w:left="1440"/>
+        <w:outlineLvl w:val="1"/>
+        <w:rPr>
+          <w:sz w:val="28"/>
+          <w:lang w:val="en-US"/>
+        </w:rPr>
+      </w:pPr>
     </w:p>
     <w:p>
       <w:pPr>
@@ -3192,13 +3665,14 @@
           <w:sz w:val="28"/>
           <w:lang w:val="en-US"/>
         </w:rPr>
+        <w:lastRenderedPageBreak/>
         <w:t>APPENDICES</w:t>
       </w:r>
       <w:bookmarkEnd w:id="16"/>
     </w:p>
     <w:sectPr>
-      <w:headerReference w:type="default" r:id="rId13"/>
-      <w:footerReference w:type="default" r:id="rId14"/>
+      <w:headerReference w:type="default" r:id="rId16"/>
+      <w:footerReference w:type="default" r:id="rId17"/>
       <w:pgSz w:w="11906" w:h="16838"/>
       <w:pgMar w:top="1417" w:right="1417" w:bottom="1417" w:left="1417" w:header="708" w:footer="708" w:gutter="0"/>
       <w:pgNumType w:start="0"/>
@@ -3265,7 +3739,7 @@
           <w:rPr>
             <w:noProof/>
           </w:rPr>
-          <w:t>3</w:t>
+          <w:t>6</w:t>
         </w:r>
         <w:r>
           <w:fldChar w:fldCharType="end"/>
@@ -4503,24 +4977,24 @@
 <w:fonts xmlns:mc="http://schemas.openxmlformats.org/markup-compatibility/2006" xmlns:r="http://schemas.openxmlformats.org/officeDocument/2006/relationships" xmlns:w="http://schemas.openxmlformats.org/wordprocessingml/2006/main" xmlns:w14="http://schemas.microsoft.com/office/word/2010/wordml" xmlns:w15="http://schemas.microsoft.com/office/word/2012/wordml" xmlns:w16cid="http://schemas.microsoft.com/office/word/2016/wordml/cid" xmlns:w16se="http://schemas.microsoft.com/office/word/2015/wordml/symex" mc:Ignorable="w14 w15 w16se w16cid">
   <w:font w:name="Times New Roman">
     <w:panose1 w:val="02020603050405020304"/>
-    <w:charset w:val="00"/>
+    <w:charset w:val="A2"/>
     <w:family w:val="roman"/>
     <w:pitch w:val="variable"/>
     <w:sig w:usb0="E0002AFF" w:usb1="C0007841" w:usb2="00000009" w:usb3="00000000" w:csb0="000001FF" w:csb1="00000000"/>
   </w:font>
   <w:font w:name="Calibri">
     <w:panose1 w:val="020F0502020204030204"/>
-    <w:charset w:val="00"/>
+    <w:charset w:val="A2"/>
     <w:family w:val="swiss"/>
     <w:pitch w:val="variable"/>
     <w:sig w:usb0="E00002FF" w:usb1="4000ACFF" w:usb2="00000001" w:usb3="00000000" w:csb0="0000019F" w:csb1="00000000"/>
   </w:font>
   <w:font w:name="Calibri Light">
     <w:panose1 w:val="020F0302020204030204"/>
-    <w:charset w:val="00"/>
+    <w:charset w:val="A2"/>
     <w:family w:val="swiss"/>
     <w:pitch w:val="variable"/>
-    <w:sig w:usb0="A00002EF" w:usb1="4000207B" w:usb2="00000000" w:usb3="00000000" w:csb0="0000009F" w:csb1="00000000"/>
+    <w:sig w:usb0="A00002EF" w:usb1="4000207B" w:usb2="00000000" w:usb3="00000000" w:csb0="0000019F" w:csb1="00000000"/>
   </w:font>
   <w:font w:name="Segoe UI">
     <w:panose1 w:val="020B0502040204020203"/>
@@ -4564,6 +5038,7 @@
     <w:rsid w:val="005D7229"/>
     <w:rsid w:val="00671C60"/>
     <w:rsid w:val="00717726"/>
+    <w:rsid w:val="0078127C"/>
     <w:rsid w:val="00803904"/>
     <w:rsid w:val="008F04EE"/>
     <w:rsid w:val="009800FC"/>
@@ -5370,7 +5845,7 @@
 </file>
 
 <file path=customXml/itemProps2.xml><?xml version="1.0" encoding="utf-8"?>
-<ds:datastoreItem xmlns:ds="http://schemas.openxmlformats.org/officeDocument/2006/customXml" ds:itemID="{7387CCF8-755F-402D-8A4C-3007260E161D}">
+<ds:datastoreItem xmlns:ds="http://schemas.openxmlformats.org/officeDocument/2006/customXml" ds:itemID="{13EF78CD-F2AD-472D-9EC5-9CF84F657396}">
   <ds:schemaRefs>
     <ds:schemaRef ds:uri="http://schemas.openxmlformats.org/officeDocument/2006/bibliography"/>
   </ds:schemaRefs>

</xml_diff>

<commit_message>
Video ready to be finalized
To do:
-Recalibrate sound levels
</commit_message>
<xml_diff>
--- a/Reports/EE463_Hardware_Project_Final_Report.docx
+++ b/Reports/EE463_Hardware_Project_Final_Report.docx
@@ -6253,7 +6253,7 @@
                 <w:sz w:val="28"/>
                 <w:lang w:val="en-US"/>
               </w:rPr>
-              <w:t>85</w:t>
+              <w:t>60</w:t>
             </w:r>
           </w:p>
         </w:tc>
@@ -6575,7 +6575,7 @@
               <w:rPr>
                 <w:sz w:val="28"/>
               </w:rPr>
-              <w:t>85</w:t>
+              <w:t>60</w:t>
             </w:r>
           </w:p>
         </w:tc>
@@ -6691,6 +6691,8 @@
           <w:sz w:val="28"/>
         </w:rPr>
       </w:pPr>
+      <w:bookmarkStart w:id="13" w:name="_GoBack"/>
+      <w:bookmarkEnd w:id="13"/>
     </w:p>
     <w:tbl>
       <w:tblPr>
@@ -6816,6 +6818,12 @@
               </w:rPr>
               <w:t xml:space="preserve"> V</w:t>
             </w:r>
+            <w:r>
+              <w:rPr>
+                <w:sz w:val="28"/>
+              </w:rPr>
+              <w:t xml:space="preserve"> (faz-nötr)</w:t>
+            </w:r>
           </w:p>
         </w:tc>
       </w:tr>
@@ -6852,7 +6860,13 @@
               <w:rPr>
                 <w:sz w:val="28"/>
               </w:rPr>
-              <w:t>3.15</w:t>
+              <w:t>3.</w:t>
+            </w:r>
+            <w:r>
+              <w:rPr>
+                <w:sz w:val="28"/>
+              </w:rPr>
+              <w:t>8</w:t>
             </w:r>
             <w:r>
               <w:rPr>
@@ -7046,13 +7060,13 @@
               <w:rPr>
                 <w:sz w:val="28"/>
               </w:rPr>
-              <w:t>3</w:t>
-            </w:r>
-            <w:r>
-              <w:rPr>
-                <w:sz w:val="28"/>
-              </w:rPr>
-              <w:t>50W</w:t>
+              <w:t>1k</w:t>
+            </w:r>
+            <w:r>
+              <w:rPr>
+                <w:sz w:val="28"/>
+              </w:rPr>
+              <w:t>W</w:t>
             </w:r>
           </w:p>
         </w:tc>
@@ -7090,7 +7104,7 @@
               <w:rPr>
                 <w:sz w:val="28"/>
               </w:rPr>
-              <w:t>89</w:t>
+              <w:t>73</w:t>
             </w:r>
             <w:r>
               <w:rPr>
@@ -7274,7 +7288,13 @@
               <w:rPr>
                 <w:sz w:val="28"/>
               </w:rPr>
-              <w:t>145</w:t>
+              <w:t>1</w:t>
+            </w:r>
+            <w:r>
+              <w:rPr>
+                <w:sz w:val="28"/>
+              </w:rPr>
+              <w:t>45</w:t>
             </w:r>
             <w:r>
               <w:rPr>
@@ -7494,7 +7514,7 @@
               <w:rPr>
                 <w:sz w:val="28"/>
               </w:rPr>
-              <w:t>3</w:t>
+              <w:t>1</w:t>
             </w:r>
             <w:r>
               <w:rPr>
@@ -7632,8 +7652,6 @@
         </w:rPr>
         <w:t>EXPANDITURES</w:t>
       </w:r>
-      <w:bookmarkStart w:id="13" w:name="_GoBack"/>
-      <w:bookmarkEnd w:id="13"/>
     </w:p>
     <w:p>
       <w:pPr>
@@ -7647,7 +7665,21 @@
           <w:sz w:val="28"/>
           <w:lang w:val="en-US"/>
         </w:rPr>
-        <w:t>We have used 150 TL to design, test and implement this project. The following table contains the main expenditures:</w:t>
+        <w:t>We have used 1</w:t>
+      </w:r>
+      <w:r>
+        <w:rPr>
+          <w:sz w:val="28"/>
+          <w:lang w:val="en-US"/>
+        </w:rPr>
+        <w:t>4</w:t>
+      </w:r>
+      <w:r>
+        <w:rPr>
+          <w:sz w:val="28"/>
+          <w:lang w:val="en-US"/>
+        </w:rPr>
+        <w:t>0 TL to design, test and implement this project. The following table contains the main expenditures:</w:t>
       </w:r>
     </w:p>
     <w:p>
@@ -7679,16 +7711,12 @@
               <w:jc w:val="center"/>
               <w:rPr>
                 <w:rFonts w:asciiTheme="majorHAnsi" w:hAnsiTheme="majorHAnsi" w:cstheme="majorHAnsi"/>
-                <w:sz w:val="24"/>
-                <w:szCs w:val="24"/>
                 <w:lang w:val="en-US"/>
               </w:rPr>
             </w:pPr>
             <w:r>
               <w:rPr>
                 <w:rFonts w:asciiTheme="majorHAnsi" w:hAnsiTheme="majorHAnsi" w:cstheme="majorHAnsi"/>
-                <w:sz w:val="24"/>
-                <w:szCs w:val="24"/>
                 <w:lang w:val="en-US"/>
               </w:rPr>
               <w:t>Part</w:t>
@@ -7704,16 +7732,12 @@
               <w:jc w:val="center"/>
               <w:rPr>
                 <w:rFonts w:asciiTheme="majorHAnsi" w:hAnsiTheme="majorHAnsi" w:cstheme="majorHAnsi"/>
-                <w:sz w:val="24"/>
-                <w:szCs w:val="24"/>
                 <w:lang w:val="en-US"/>
               </w:rPr>
             </w:pPr>
             <w:r>
               <w:rPr>
                 <w:rFonts w:asciiTheme="majorHAnsi" w:hAnsiTheme="majorHAnsi" w:cstheme="majorHAnsi"/>
-                <w:sz w:val="24"/>
-                <w:szCs w:val="24"/>
                 <w:lang w:val="en-US"/>
               </w:rPr>
               <w:t xml:space="preserve">Cost </w:t>
@@ -7731,8 +7755,6 @@
               <w:jc w:val="center"/>
               <w:rPr>
                 <w:rFonts w:asciiTheme="majorHAnsi" w:hAnsiTheme="majorHAnsi" w:cstheme="majorHAnsi"/>
-                <w:sz w:val="24"/>
-                <w:szCs w:val="24"/>
                 <w:lang w:val="en-US"/>
               </w:rPr>
             </w:pPr>
@@ -7740,17 +7762,12 @@
               <w:rPr>
                 <w:rFonts w:asciiTheme="majorHAnsi" w:hAnsiTheme="majorHAnsi" w:cstheme="majorHAnsi"/>
                 <w:bCs/>
-                <w:color w:val="211D1E"/>
-                <w:sz w:val="24"/>
-                <w:szCs w:val="24"/>
               </w:rPr>
               <w:t xml:space="preserve">SKBPC3504 </w:t>
             </w:r>
             <w:r>
               <w:rPr>
                 <w:rFonts w:asciiTheme="majorHAnsi" w:hAnsiTheme="majorHAnsi" w:cstheme="majorHAnsi"/>
-                <w:sz w:val="24"/>
-                <w:szCs w:val="24"/>
                 <w:lang w:val="en-US"/>
               </w:rPr>
               <w:t>Diode</w:t>
@@ -7759,9 +7776,6 @@
               <w:rPr>
                 <w:rFonts w:asciiTheme="majorHAnsi" w:hAnsiTheme="majorHAnsi" w:cstheme="majorHAnsi"/>
                 <w:bCs/>
-                <w:color w:val="211D1E"/>
-                <w:sz w:val="24"/>
-                <w:szCs w:val="24"/>
               </w:rPr>
               <w:t xml:space="preserve"> Bridge</w:t>
             </w:r>
@@ -7776,16 +7790,12 @@
               <w:jc w:val="center"/>
               <w:rPr>
                 <w:rFonts w:asciiTheme="majorHAnsi" w:hAnsiTheme="majorHAnsi" w:cstheme="majorHAnsi"/>
-                <w:sz w:val="24"/>
-                <w:szCs w:val="24"/>
                 <w:lang w:val="en-US"/>
               </w:rPr>
             </w:pPr>
             <w:r>
               <w:rPr>
                 <w:rFonts w:asciiTheme="majorHAnsi" w:hAnsiTheme="majorHAnsi" w:cstheme="majorHAnsi"/>
-                <w:sz w:val="24"/>
-                <w:szCs w:val="24"/>
                 <w:lang w:val="en-US"/>
               </w:rPr>
               <w:t>1x55</w:t>
@@ -7793,7 +7803,6 @@
             <w:r>
               <w:rPr>
                 <w:rFonts w:asciiTheme="majorHAnsi" w:hAnsiTheme="majorHAnsi" w:cstheme="majorHAnsi"/>
-                <w:color w:val="545454"/>
                 <w:shd w:val="clear" w:color="auto" w:fill="FFFFFF"/>
               </w:rPr>
               <w:t>₺</w:t>
@@ -7811,16 +7820,12 @@
               <w:jc w:val="center"/>
               <w:rPr>
                 <w:rFonts w:asciiTheme="majorHAnsi" w:hAnsiTheme="majorHAnsi" w:cstheme="majorHAnsi"/>
-                <w:sz w:val="24"/>
-                <w:szCs w:val="24"/>
                 <w:lang w:val="en-US"/>
               </w:rPr>
             </w:pPr>
             <w:r>
               <w:rPr>
                 <w:rFonts w:asciiTheme="majorHAnsi" w:hAnsiTheme="majorHAnsi" w:cstheme="majorHAnsi"/>
-                <w:sz w:val="24"/>
-                <w:szCs w:val="24"/>
                 <w:lang w:val="en-US"/>
               </w:rPr>
               <w:t>IXYS DSEI 30 Fast Diode</w:t>
@@ -7836,16 +7841,12 @@
               <w:jc w:val="center"/>
               <w:rPr>
                 <w:rFonts w:asciiTheme="majorHAnsi" w:hAnsiTheme="majorHAnsi" w:cstheme="majorHAnsi"/>
-                <w:sz w:val="24"/>
-                <w:szCs w:val="24"/>
                 <w:lang w:val="en-US"/>
               </w:rPr>
             </w:pPr>
             <w:r>
               <w:rPr>
                 <w:rFonts w:asciiTheme="majorHAnsi" w:hAnsiTheme="majorHAnsi" w:cstheme="majorHAnsi"/>
-                <w:sz w:val="24"/>
-                <w:szCs w:val="24"/>
                 <w:lang w:val="en-US"/>
               </w:rPr>
               <w:t>2x8</w:t>
@@ -7853,7 +7854,6 @@
             <w:r>
               <w:rPr>
                 <w:rFonts w:asciiTheme="majorHAnsi" w:hAnsiTheme="majorHAnsi" w:cstheme="majorHAnsi"/>
-                <w:color w:val="545454"/>
                 <w:shd w:val="clear" w:color="auto" w:fill="FFFFFF"/>
               </w:rPr>
               <w:t>₺</w:t>
@@ -7871,16 +7871,12 @@
               <w:jc w:val="center"/>
               <w:rPr>
                 <w:rFonts w:asciiTheme="majorHAnsi" w:hAnsiTheme="majorHAnsi" w:cstheme="majorHAnsi"/>
-                <w:sz w:val="24"/>
-                <w:szCs w:val="24"/>
                 <w:lang w:val="en-US"/>
               </w:rPr>
             </w:pPr>
             <w:r>
               <w:rPr>
                 <w:rFonts w:asciiTheme="majorHAnsi" w:hAnsiTheme="majorHAnsi" w:cstheme="majorHAnsi"/>
-                <w:sz w:val="24"/>
-                <w:szCs w:val="24"/>
                 <w:lang w:val="en-US"/>
               </w:rPr>
               <w:lastRenderedPageBreak/>
@@ -7897,15 +7893,12 @@
               <w:jc w:val="center"/>
               <w:rPr>
                 <w:rFonts w:asciiTheme="majorHAnsi" w:hAnsiTheme="majorHAnsi" w:cstheme="majorHAnsi"/>
-                <w:sz w:val="24"/>
-                <w:szCs w:val="24"/>
                 <w:lang w:val="en-US"/>
               </w:rPr>
             </w:pPr>
             <w:r>
               <w:rPr>
                 <w:rFonts w:asciiTheme="majorHAnsi" w:hAnsiTheme="majorHAnsi" w:cstheme="majorHAnsi"/>
-                <w:color w:val="545454"/>
                 <w:shd w:val="clear" w:color="auto" w:fill="FFFFFF"/>
               </w:rPr>
               <w:t>2x12₺</w:t>
@@ -7923,16 +7916,12 @@
               <w:jc w:val="center"/>
               <w:rPr>
                 <w:rFonts w:asciiTheme="majorHAnsi" w:hAnsiTheme="majorHAnsi" w:cstheme="majorHAnsi"/>
-                <w:sz w:val="24"/>
-                <w:szCs w:val="24"/>
                 <w:lang w:val="en-US"/>
               </w:rPr>
             </w:pPr>
             <w:r>
               <w:rPr>
                 <w:rFonts w:asciiTheme="majorHAnsi" w:hAnsiTheme="majorHAnsi" w:cstheme="majorHAnsi"/>
-                <w:sz w:val="24"/>
-                <w:szCs w:val="24"/>
                 <w:lang w:val="en-US"/>
               </w:rPr>
               <w:t>4 Heatsinks</w:t>
@@ -7948,16 +7937,12 @@
               <w:jc w:val="center"/>
               <w:rPr>
                 <w:rFonts w:asciiTheme="majorHAnsi" w:hAnsiTheme="majorHAnsi" w:cstheme="majorHAnsi"/>
-                <w:sz w:val="24"/>
-                <w:szCs w:val="24"/>
                 <w:lang w:val="en-US"/>
               </w:rPr>
             </w:pPr>
             <w:r>
               <w:rPr>
                 <w:rFonts w:asciiTheme="majorHAnsi" w:hAnsiTheme="majorHAnsi" w:cstheme="majorHAnsi"/>
-                <w:sz w:val="24"/>
-                <w:szCs w:val="24"/>
                 <w:lang w:val="en-US"/>
               </w:rPr>
               <w:t>40</w:t>
@@ -7965,7 +7950,6 @@
             <w:r>
               <w:rPr>
                 <w:rFonts w:asciiTheme="majorHAnsi" w:hAnsiTheme="majorHAnsi" w:cstheme="majorHAnsi"/>
-                <w:color w:val="545454"/>
                 <w:shd w:val="clear" w:color="auto" w:fill="FFFFFF"/>
               </w:rPr>
               <w:t>₺</w:t>
@@ -7983,16 +7967,12 @@
               <w:jc w:val="center"/>
               <w:rPr>
                 <w:rFonts w:asciiTheme="majorHAnsi" w:hAnsiTheme="majorHAnsi" w:cstheme="majorHAnsi"/>
-                <w:sz w:val="24"/>
-                <w:szCs w:val="24"/>
                 <w:lang w:val="en-US"/>
               </w:rPr>
             </w:pPr>
             <w:r>
               <w:rPr>
                 <w:rFonts w:asciiTheme="majorHAnsi" w:hAnsiTheme="majorHAnsi" w:cstheme="majorHAnsi"/>
-                <w:sz w:val="24"/>
-                <w:szCs w:val="24"/>
                 <w:lang w:val="en-US"/>
               </w:rPr>
               <w:t>Other</w:t>
@@ -8008,16 +7988,12 @@
               <w:jc w:val="center"/>
               <w:rPr>
                 <w:rFonts w:asciiTheme="majorHAnsi" w:hAnsiTheme="majorHAnsi" w:cstheme="majorHAnsi"/>
-                <w:sz w:val="24"/>
-                <w:szCs w:val="24"/>
                 <w:lang w:val="en-US"/>
               </w:rPr>
             </w:pPr>
             <w:r>
               <w:rPr>
                 <w:rFonts w:asciiTheme="majorHAnsi" w:hAnsiTheme="majorHAnsi" w:cstheme="majorHAnsi"/>
-                <w:sz w:val="24"/>
-                <w:szCs w:val="24"/>
                 <w:lang w:val="en-US"/>
               </w:rPr>
               <w:t>5</w:t>
@@ -8025,7 +8001,6 @@
             <w:r>
               <w:rPr>
                 <w:rFonts w:asciiTheme="majorHAnsi" w:hAnsiTheme="majorHAnsi" w:cstheme="majorHAnsi"/>
-                <w:color w:val="545454"/>
                 <w:shd w:val="clear" w:color="auto" w:fill="FFFFFF"/>
               </w:rPr>
               <w:t>₺</w:t>
@@ -10486,7 +10461,7 @@
 </file>
 
 <file path=customXml/itemProps2.xml><?xml version="1.0" encoding="utf-8"?>
-<ds:datastoreItem xmlns:ds="http://schemas.openxmlformats.org/officeDocument/2006/customXml" ds:itemID="{6E69BFDA-690A-440B-BC1B-63FD7BF2281C}">
+<ds:datastoreItem xmlns:ds="http://schemas.openxmlformats.org/officeDocument/2006/customXml" ds:itemID="{E567E5C7-0B2B-4C39-833E-D26FB06F42FA}">
   <ds:schemaRefs>
     <ds:schemaRef ds:uri="http://schemas.openxmlformats.org/officeDocument/2006/bibliography"/>
   </ds:schemaRefs>

</xml_diff>

<commit_message>
Power calculations and Video
+Voice synched with video
+Sound levels adjusted
todo:
-Select appropriate music for the intro
</commit_message>
<xml_diff>
--- a/Reports/EE463_Hardware_Project_Final_Report.docx
+++ b/Reports/EE463_Hardware_Project_Final_Report.docx
@@ -4436,7 +4436,18 @@
           <w:szCs w:val="28"/>
           <w:lang w:val="en-US"/>
         </w:rPr>
-        <w:t xml:space="preserve"> in figure 13</w:t>
+        <w:t xml:space="preserve"> in figu</w:t>
+      </w:r>
+      <w:bookmarkStart w:id="11" w:name="_GoBack"/>
+      <w:bookmarkEnd w:id="11"/>
+      <w:r>
+        <w:rPr>
+          <w:noProof/>
+          <w:sz w:val="24"/>
+          <w:szCs w:val="28"/>
+          <w:lang w:val="en-US"/>
+        </w:rPr>
+        <w:t>re 13</w:t>
       </w:r>
       <w:r>
         <w:rPr>
@@ -5494,7 +5505,7 @@
           <w:lang w:val="en-US"/>
         </w:rPr>
       </w:pPr>
-      <w:bookmarkStart w:id="11" w:name="_Toc504585077"/>
+      <w:bookmarkStart w:id="12" w:name="_Toc504585077"/>
       <w:r>
         <w:rPr>
           <w:sz w:val="28"/>
@@ -5509,7 +5520,7 @@
         </w:rPr>
         <w:t>and Heatsinks</w:t>
       </w:r>
-      <w:bookmarkEnd w:id="11"/>
+      <w:bookmarkEnd w:id="12"/>
     </w:p>
     <w:p>
       <w:pPr>
@@ -5593,7 +5604,7 @@
           <w:lang w:val="en-US"/>
         </w:rPr>
       </w:pPr>
-      <w:bookmarkStart w:id="12" w:name="_Toc504585078"/>
+      <w:bookmarkStart w:id="13" w:name="_Toc504585078"/>
       <w:r>
         <w:rPr>
           <w:sz w:val="28"/>
@@ -5601,7 +5612,7 @@
         </w:rPr>
         <w:t>EXPERIMENTAL RESULTS</w:t>
       </w:r>
-      <w:bookmarkEnd w:id="12"/>
+      <w:bookmarkEnd w:id="13"/>
     </w:p>
     <w:p>
       <w:pPr>
@@ -6492,7 +6503,13 @@
               <w:rPr>
                 <w:sz w:val="28"/>
               </w:rPr>
-              <w:t>2A</w:t>
+              <w:t>2</w:t>
+            </w:r>
+            <w:r>
+              <w:rPr>
+                <w:sz w:val="28"/>
+              </w:rPr>
+              <w:t>A</w:t>
             </w:r>
           </w:p>
         </w:tc>
@@ -6691,8 +6708,6 @@
           <w:sz w:val="28"/>
         </w:rPr>
       </w:pPr>
-      <w:bookmarkStart w:id="13" w:name="_GoBack"/>
-      <w:bookmarkEnd w:id="13"/>
     </w:p>
     <w:tbl>
       <w:tblPr>
@@ -6817,12 +6832,6 @@
                 <w:sz w:val="28"/>
               </w:rPr>
               <w:t xml:space="preserve"> V</w:t>
-            </w:r>
-            <w:r>
-              <w:rPr>
-                <w:sz w:val="28"/>
-              </w:rPr>
-              <w:t xml:space="preserve"> (faz-nötr)</w:t>
             </w:r>
           </w:p>
         </w:tc>
@@ -8227,7 +8236,7 @@
           <w:rPr>
             <w:noProof/>
           </w:rPr>
-          <w:t>12</w:t>
+          <w:t>8</w:t>
         </w:r>
         <w:r>
           <w:fldChar w:fldCharType="end"/>
@@ -10461,7 +10470,7 @@
 </file>
 
 <file path=customXml/itemProps2.xml><?xml version="1.0" encoding="utf-8"?>
-<ds:datastoreItem xmlns:ds="http://schemas.openxmlformats.org/officeDocument/2006/customXml" ds:itemID="{E567E5C7-0B2B-4C39-833E-D26FB06F42FA}">
+<ds:datastoreItem xmlns:ds="http://schemas.openxmlformats.org/officeDocument/2006/customXml" ds:itemID="{AB1A2052-A398-46C7-A7FD-E65BD0FFB1AD}">
   <ds:schemaRefs>
     <ds:schemaRef ds:uri="http://schemas.openxmlformats.org/officeDocument/2006/bibliography"/>
   </ds:schemaRefs>

</xml_diff>